<commit_message>
data availability statement // cleaning
</commit_message>
<xml_diff>
--- a/manuscript/symlit_rep_manuscript.docx
+++ b/manuscript/symlit_rep_manuscript.docx
@@ -167,6 +167,21 @@
       </w:r>
       <w:r>
         <w:t xml:space="preserve">: This study confirms with recognized standards (e.g. the Declaration of Helsinki) and was approved by an internal ethics committee at the Max-Planck-Institute for Evolutionary Anthropology. Informed consent has been obtained from all participants. The authors declare no conflict of interest.</w:t>
+      </w:r>
+    </w:p>
+    <w:p>
+      <w:pPr>
+        <w:pStyle w:val="authornote"/>
+      </w:pPr>
+      <w:r>
+        <w:rPr>
+          <w:i/>
+          <w:iCs/>
+        </w:rPr>
+        <w:t xml:space="preserve">Scientific Integrity and Openness</w:t>
+      </w:r>
+      <w:r>
+        <w:t xml:space="preserve">: The data and code necessary to reproduce the analyses presented here are publicly accessible, as are the materials necessary to attempt to replicate the findings. Analyses were also pre-registered. Data, code, materials, and the preregistration for this research are available at the following URL XXX Repo XXX.</w:t>
       </w:r>
     </w:p>
     <w:p>
@@ -32799,7 +32814,15 @@
         <w:pStyle w:val="FirstParagraph"/>
       </w:pPr>
       <w:r>
-        <w:t xml:space="preserve">Additional Tables and illustrations for the convenience of the reader. Add illustrations they said; it will add value they said.</w:t>
+        <w:t xml:space="preserve">Preregistration: An additional exploratory analysis will include a random effect for item level effects (Model: correct ~ task*z.age +z.trial +z.sex +(z.trial|id) +(z.age|item)). Results will help to evaluate the equivalence of items within a task and be reported in the supplements.</w:t>
+      </w:r>
+    </w:p>
+    <w:p>
+      <w:pPr>
+        <w:pStyle w:val="Textkrper"/>
+      </w:pPr>
+      <w:r>
+        <w:t xml:space="preserve">**correct ~ condition*z.age +z.trial +sex +(z.trial|subid) +(z.age|cue)**</w:t>
       </w:r>
     </w:p>
     <w:p>

</xml_diff>